<commit_message>
New updates Milestone 2
</commit_message>
<xml_diff>
--- a/Documents/Report/FINAL YAER PROJECT REPORT  (CS4).docx
+++ b/Documents/Report/FINAL YAER PROJECT REPORT  (CS4).docx
@@ -411,8 +411,16 @@
               <w:rPr>
                 <w:sz w:val="28"/>
               </w:rPr>
-              <w:t xml:space="preserve"> Asim</w:t>
-            </w:r>
+              <w:t xml:space="preserve"> </w:t>
+            </w:r>
+            <w:proofErr w:type="spellStart"/>
+            <w:r>
+              <w:rPr>
+                <w:sz w:val="28"/>
+              </w:rPr>
+              <w:t>Asim</w:t>
+            </w:r>
+            <w:proofErr w:type="spellEnd"/>
           </w:p>
         </w:tc>
         <w:tc>
@@ -630,7 +638,23 @@
           <w:i/>
           <w:sz w:val="20"/>
         </w:rPr>
-        <w:t xml:space="preserve">ST-13, Block 7, Gulshan-e-Iqbal, </w:t>
+        <w:t xml:space="preserve">ST-13, Block 7, </w:t>
+      </w:r>
+      <w:proofErr w:type="spellStart"/>
+      <w:r>
+        <w:rPr>
+          <w:i/>
+          <w:sz w:val="20"/>
+        </w:rPr>
+        <w:t>Gulshan</w:t>
+      </w:r>
+      <w:proofErr w:type="spellEnd"/>
+      <w:r>
+        <w:rPr>
+          <w:i/>
+          <w:sz w:val="20"/>
+        </w:rPr>
+        <w:t xml:space="preserve">-e-Iqbal, </w:t>
       </w:r>
       <w:proofErr w:type="spellStart"/>
       <w:r>
@@ -1004,7 +1028,15 @@
             </w:r>
             <w:proofErr w:type="spellEnd"/>
             <w:r>
-              <w:t xml:space="preserve"> Asim (18B-047-CS)</w:t>
+              <w:t xml:space="preserve"> </w:t>
+            </w:r>
+            <w:proofErr w:type="spellStart"/>
+            <w:r>
+              <w:t>Asim</w:t>
+            </w:r>
+            <w:proofErr w:type="spellEnd"/>
+            <w:r>
+              <w:t xml:space="preserve"> (18B-047-CS)</w:t>
             </w:r>
           </w:p>
         </w:tc>
@@ -13957,7 +13989,6 @@
           <w:id w:val="291944926"/>
           <w:citation/>
         </w:sdtPr>
-        <w:sdtEndPr/>
         <w:sdtContent>
           <w:r>
             <w:fldChar w:fldCharType="begin"/>
@@ -14004,7 +14035,6 @@
           <w:id w:val="-1366908599"/>
           <w:citation/>
         </w:sdtPr>
-        <w:sdtEndPr/>
         <w:sdtContent>
           <w:r>
             <w:fldChar w:fldCharType="begin"/>
@@ -14041,7 +14071,6 @@
           <w:id w:val="-103579045"/>
           <w:citation/>
         </w:sdtPr>
-        <w:sdtEndPr/>
         <w:sdtContent>
           <w:r>
             <w:fldChar w:fldCharType="begin"/>
@@ -14093,7 +14122,6 @@
           <w:id w:val="837343843"/>
           <w:citation/>
         </w:sdtPr>
-        <w:sdtEndPr/>
         <w:sdtContent>
           <w:r>
             <w:fldChar w:fldCharType="begin"/>
@@ -14159,7 +14187,6 @@
           <w:id w:val="-1897038559"/>
           <w:citation/>
         </w:sdtPr>
-        <w:sdtEndPr/>
         <w:sdtContent>
           <w:r>
             <w:fldChar w:fldCharType="begin"/>
@@ -14982,7 +15009,6 @@
           <w:id w:val="144629938"/>
           <w:citation/>
         </w:sdtPr>
-        <w:sdtEndPr/>
         <w:sdtContent>
           <w:r>
             <w:rPr>
@@ -15576,7 +15602,6 @@
           <w:id w:val="462704597"/>
           <w:citation/>
         </w:sdtPr>
-        <w:sdtEndPr/>
         <w:sdtContent>
           <w:r>
             <w:rPr>
@@ -16043,7 +16068,6 @@
           <w:id w:val="-1748334277"/>
           <w:citation/>
         </w:sdtPr>
-        <w:sdtEndPr/>
         <w:sdtContent>
           <w:r>
             <w:rPr>
@@ -16670,7 +16694,6 @@
           <w:id w:val="-993567713"/>
           <w:citation/>
         </w:sdtPr>
-        <w:sdtEndPr/>
         <w:sdtContent>
           <w:r>
             <w:rPr>
@@ -17174,7 +17197,6 @@
           <w:id w:val="-2002188254"/>
           <w:citation/>
         </w:sdtPr>
-        <w:sdtEndPr/>
         <w:sdtContent>
           <w:r>
             <w:fldChar w:fldCharType="begin"/>
@@ -18138,7 +18160,6 @@
           <w:id w:val="2047714214"/>
           <w:citation/>
         </w:sdtPr>
-        <w:sdtEndPr/>
         <w:sdtContent>
           <w:r>
             <w:fldChar w:fldCharType="begin"/>
@@ -18169,7 +18190,6 @@
           <w:id w:val="-1088235631"/>
           <w:citation/>
         </w:sdtPr>
-        <w:sdtEndPr/>
         <w:sdtContent>
           <w:r>
             <w:fldChar w:fldCharType="begin"/>
@@ -18216,7 +18236,6 @@
           <w:id w:val="-1145587656"/>
           <w:citation/>
         </w:sdtPr>
-        <w:sdtEndPr/>
         <w:sdtContent>
           <w:r>
             <w:fldChar w:fldCharType="begin"/>
@@ -18263,7 +18282,6 @@
           <w:id w:val="1617563772"/>
           <w:citation/>
         </w:sdtPr>
-        <w:sdtEndPr/>
         <w:sdtContent>
           <w:r>
             <w:fldChar w:fldCharType="begin"/>
@@ -19361,8 +19379,6 @@
           <w:szCs w:val="24"/>
         </w:rPr>
       </w:pPr>
-      <w:bookmarkStart w:id="71" w:name="_GoBack"/>
-      <w:bookmarkEnd w:id="71"/>
     </w:p>
     <w:p>
       <w:pPr>
@@ -19404,11 +19420,11 @@
       <w:pPr>
         <w:pStyle w:val="Heading3"/>
       </w:pPr>
-      <w:bookmarkStart w:id="72" w:name="_Toc94268937"/>
+      <w:bookmarkStart w:id="71" w:name="_Toc94268937"/>
       <w:r>
         <w:t>User Requirements in User Stories form</w:t>
       </w:r>
-      <w:bookmarkEnd w:id="72"/>
+      <w:bookmarkEnd w:id="71"/>
     </w:p>
     <w:p>
       <w:pPr>
@@ -19605,12 +19621,12 @@
       <w:pPr>
         <w:pStyle w:val="Heading2"/>
       </w:pPr>
-      <w:bookmarkStart w:id="73" w:name="_Toc94268938"/>
+      <w:bookmarkStart w:id="72" w:name="_Toc94268938"/>
       <w:r>
         <w:lastRenderedPageBreak/>
         <w:t>Software Requirements</w:t>
       </w:r>
-      <w:bookmarkEnd w:id="73"/>
+      <w:bookmarkEnd w:id="72"/>
     </w:p>
     <w:p>
       <w:pPr>
@@ -19729,11 +19745,11 @@
       <w:pPr>
         <w:pStyle w:val="Heading2"/>
       </w:pPr>
-      <w:bookmarkStart w:id="74" w:name="_Toc94268939"/>
+      <w:bookmarkStart w:id="73" w:name="_Toc94268939"/>
       <w:r>
         <w:t>Hardware Requirements</w:t>
       </w:r>
-      <w:bookmarkEnd w:id="74"/>
+      <w:bookmarkEnd w:id="73"/>
     </w:p>
     <w:p>
       <w:pPr>
@@ -19840,11 +19856,11 @@
       <w:r>
         <w:t xml:space="preserve"> </w:t>
       </w:r>
-      <w:bookmarkStart w:id="75" w:name="_Toc94268940"/>
+      <w:bookmarkStart w:id="74" w:name="_Toc94268940"/>
       <w:r>
         <w:t>Assumptions</w:t>
       </w:r>
-      <w:bookmarkEnd w:id="75"/>
+      <w:bookmarkEnd w:id="74"/>
     </w:p>
     <w:p>
       <w:pPr>
@@ -19907,12 +19923,12 @@
       <w:pPr>
         <w:pStyle w:val="Heading1"/>
       </w:pPr>
-      <w:bookmarkStart w:id="76" w:name="_Toc94268941"/>
+      <w:bookmarkStart w:id="75" w:name="_Toc94268941"/>
       <w:r>
         <w:lastRenderedPageBreak/>
         <w:t>Software design and modeling</w:t>
       </w:r>
-      <w:bookmarkEnd w:id="76"/>
+      <w:bookmarkEnd w:id="75"/>
     </w:p>
     <w:p>
       <w:pPr>
@@ -20015,7 +20031,7 @@
       <w:pPr>
         <w:pStyle w:val="Caption"/>
       </w:pPr>
-      <w:bookmarkStart w:id="77" w:name="_Toc94268640"/>
+      <w:bookmarkStart w:id="76" w:name="_Toc94268640"/>
       <w:proofErr w:type="gramStart"/>
       <w:r>
         <w:t xml:space="preserve">Figure </w:t>
@@ -20056,19 +20072,19 @@
       <w:r>
         <w:t xml:space="preserve"> Activity Diagram</w:t>
       </w:r>
-      <w:bookmarkEnd w:id="77"/>
+      <w:bookmarkEnd w:id="76"/>
     </w:p>
     <w:p/>
     <w:p>
       <w:pPr>
         <w:pStyle w:val="Heading2"/>
       </w:pPr>
-      <w:bookmarkStart w:id="78" w:name="_Toc94268942"/>
+      <w:bookmarkStart w:id="77" w:name="_Toc94268942"/>
       <w:r>
         <w:lastRenderedPageBreak/>
         <w:t>UML Diagrams</w:t>
       </w:r>
-      <w:bookmarkEnd w:id="78"/>
+      <w:bookmarkEnd w:id="77"/>
     </w:p>
     <w:p>
       <w:pPr>
@@ -20092,11 +20108,11 @@
       <w:pPr>
         <w:pStyle w:val="Heading3"/>
       </w:pPr>
-      <w:bookmarkStart w:id="79" w:name="_Toc94268943"/>
+      <w:bookmarkStart w:id="78" w:name="_Toc94268943"/>
       <w:r>
         <w:t>Class Diagram</w:t>
       </w:r>
-      <w:bookmarkEnd w:id="79"/>
+      <w:bookmarkEnd w:id="78"/>
     </w:p>
     <w:p>
       <w:pPr>
@@ -20172,7 +20188,7 @@
         <w:pStyle w:val="Caption"/>
         <w:jc w:val="both"/>
       </w:pPr>
-      <w:bookmarkStart w:id="80" w:name="_Toc94268641"/>
+      <w:bookmarkStart w:id="79" w:name="_Toc94268641"/>
       <w:proofErr w:type="gramStart"/>
       <w:r>
         <w:t xml:space="preserve">Figure </w:t>
@@ -20210,7 +20226,7 @@
       <w:r>
         <w:t>: Class Diagram</w:t>
       </w:r>
-      <w:bookmarkEnd w:id="80"/>
+      <w:bookmarkEnd w:id="79"/>
       <w:r>
         <w:t xml:space="preserve"> </w:t>
       </w:r>
@@ -20219,12 +20235,12 @@
       <w:pPr>
         <w:pStyle w:val="Heading3"/>
       </w:pPr>
-      <w:bookmarkStart w:id="81" w:name="_Toc94268944"/>
+      <w:bookmarkStart w:id="80" w:name="_Toc94268944"/>
       <w:r>
         <w:lastRenderedPageBreak/>
         <w:t>Object Diagram:</w:t>
       </w:r>
-      <w:bookmarkEnd w:id="81"/>
+      <w:bookmarkEnd w:id="80"/>
     </w:p>
     <w:p>
       <w:pPr>
@@ -20282,7 +20298,7 @@
                                 <w:szCs w:val="24"/>
                               </w:rPr>
                             </w:pPr>
-                            <w:bookmarkStart w:id="82" w:name="_Toc94268642"/>
+                            <w:bookmarkStart w:id="81" w:name="_Toc94268642"/>
                             <w:proofErr w:type="gramStart"/>
                             <w:r>
                               <w:t xml:space="preserve">Figure </w:t>
@@ -20310,7 +20326,7 @@
                             <w:r>
                               <w:t>: Object diagram</w:t>
                             </w:r>
-                            <w:bookmarkEnd w:id="82"/>
+                            <w:bookmarkEnd w:id="81"/>
                           </w:p>
                         </w:txbxContent>
                       </wps:txbx>
@@ -20350,46 +20366,26 @@
                       <w:r>
                         <w:t xml:space="preserve">Figure </w:t>
                       </w:r>
-                      <w:r>
-                        <w:fldChar w:fldCharType="begin"/>
-                      </w:r>
-                      <w:r>
-                        <w:instrText xml:space="preserve"> STYLEREF 1 \s </w:instrText>
-                      </w:r>
-                      <w:r>
-                        <w:fldChar w:fldCharType="separate"/>
-                      </w:r>
-                      <w:r>
-                        <w:rPr>
-                          <w:noProof/>
-                        </w:rPr>
-                        <w:t>5</w:t>
-                      </w:r>
-                      <w:r>
-                        <w:fldChar w:fldCharType="end"/>
-                      </w:r>
+                      <w:fldSimple w:instr=" STYLEREF 1 \s ">
+                        <w:r>
+                          <w:rPr>
+                            <w:noProof/>
+                          </w:rPr>
+                          <w:t>5</w:t>
+                        </w:r>
+                      </w:fldSimple>
                       <w:r>
                         <w:t>.</w:t>
                       </w:r>
                       <w:proofErr w:type="gramEnd"/>
-                      <w:r>
-                        <w:fldChar w:fldCharType="begin"/>
-                      </w:r>
-                      <w:r>
-                        <w:instrText xml:space="preserve"> SEQ Figure \* ARABIC \s 1 </w:instrText>
-                      </w:r>
-                      <w:r>
-                        <w:fldChar w:fldCharType="separate"/>
-                      </w:r>
-                      <w:r>
-                        <w:rPr>
-                          <w:noProof/>
-                        </w:rPr>
-                        <w:t>3</w:t>
-                      </w:r>
-                      <w:r>
-                        <w:fldChar w:fldCharType="end"/>
-                      </w:r>
+                      <w:fldSimple w:instr=" SEQ Figure \* ARABIC \s 1 ">
+                        <w:r>
+                          <w:rPr>
+                            <w:noProof/>
+                          </w:rPr>
+                          <w:t>3</w:t>
+                        </w:r>
+                      </w:fldSimple>
                       <w:r>
                         <w:t>: Object diagram</w:t>
                       </w:r>
@@ -21889,7 +21885,7 @@
           <w:sz w:val="24"/>
           <w:szCs w:val="24"/>
         </w:rPr>
-        <w:t xml:space="preserve"> links. Data would be gathered this way and only the data mentioned in the &lt;p&gt; tag would be saved in database while the rest of it would be discarded.</w:t>
+        <w:t xml:space="preserve"> links. Data would be gathered this way and saved in database </w:t>
       </w:r>
     </w:p>
     <w:p>
@@ -22209,14 +22205,7 @@
         <w:rPr>
           <w:color w:val="242424"/>
         </w:rPr>
-        <w:t xml:space="preserve">. BERT is a program that uses surrounding text to help computers grasp the meaning of ambiguous words in text. The BERT framework was </w:t>
-      </w:r>
-      <w:r>
-        <w:rPr>
-          <w:color w:val="242424"/>
-        </w:rPr>
-        <w:lastRenderedPageBreak/>
-        <w:t xml:space="preserve">trained </w:t>
+        <w:t xml:space="preserve">. BERT is a program that uses surrounding text to help computers grasp the meaning of ambiguous words in text. The BERT framework was trained </w:t>
       </w:r>
       <w:r>
         <w:rPr>
@@ -22245,6 +22234,7 @@
         <w:rPr>
           <w:color w:val="242424"/>
         </w:rPr>
+        <w:lastRenderedPageBreak/>
         <w:t>The working of B</w:t>
       </w:r>
       <w:r>
@@ -22769,6 +22759,7 @@
       </w:pPr>
       <w:bookmarkStart w:id="107" w:name="_Toc94268959"/>
       <w:r>
+        <w:lastRenderedPageBreak/>
         <w:t>Text-to-Speech Algorithm:</w:t>
       </w:r>
       <w:bookmarkEnd w:id="107"/>
@@ -22780,6 +22771,8 @@
       <w:r>
         <w:t>Text to Speech (TTS in short) is used to convert a desired text into a speech form. With more advancement in technology TTS engines became a necessary component to take inputs and give outputs in speech form as opposed to the previous computers which used only the written input from keyboards or typewriters.</w:t>
       </w:r>
+      <w:bookmarkStart w:id="108" w:name="_GoBack"/>
+      <w:bookmarkEnd w:id="108"/>
     </w:p>
     <w:p>
       <w:pPr>
@@ -22795,11 +22788,11 @@
       <w:pPr>
         <w:pStyle w:val="Heading3"/>
       </w:pPr>
-      <w:bookmarkStart w:id="108" w:name="_Toc94268960"/>
+      <w:bookmarkStart w:id="109" w:name="_Toc94268960"/>
       <w:r>
         <w:t>GTTS (Google Text-To-Speech):</w:t>
       </w:r>
-      <w:bookmarkEnd w:id="108"/>
+      <w:bookmarkEnd w:id="109"/>
     </w:p>
     <w:p>
       <w:pPr>
@@ -22838,20 +22831,20 @@
       <w:pPr>
         <w:pStyle w:val="Heading1"/>
       </w:pPr>
-      <w:bookmarkStart w:id="109" w:name="_Toc96758253"/>
-      <w:bookmarkStart w:id="110" w:name="_Toc96758327"/>
-      <w:bookmarkStart w:id="111" w:name="_Toc96764852"/>
-      <w:bookmarkStart w:id="112" w:name="_Toc205959165"/>
-      <w:bookmarkStart w:id="113" w:name="_Toc94268961"/>
+      <w:bookmarkStart w:id="110" w:name="_Toc96758253"/>
+      <w:bookmarkStart w:id="111" w:name="_Toc96758327"/>
+      <w:bookmarkStart w:id="112" w:name="_Toc96764852"/>
+      <w:bookmarkStart w:id="113" w:name="_Toc205959165"/>
+      <w:bookmarkStart w:id="114" w:name="_Toc94268961"/>
       <w:r>
         <w:lastRenderedPageBreak/>
         <w:t>Implementation</w:t>
       </w:r>
-      <w:bookmarkEnd w:id="109"/>
       <w:bookmarkEnd w:id="110"/>
       <w:bookmarkEnd w:id="111"/>
       <w:bookmarkEnd w:id="112"/>
       <w:bookmarkEnd w:id="113"/>
+      <w:bookmarkEnd w:id="114"/>
     </w:p>
     <w:p>
       <w:pPr>
@@ -22891,20 +22884,20 @@
       <w:pPr>
         <w:pStyle w:val="Heading1"/>
       </w:pPr>
-      <w:bookmarkStart w:id="114" w:name="_Toc96758254"/>
-      <w:bookmarkStart w:id="115" w:name="_Toc96758328"/>
-      <w:bookmarkStart w:id="116" w:name="_Toc96764853"/>
-      <w:bookmarkStart w:id="117" w:name="_Toc205959166"/>
-      <w:bookmarkStart w:id="118" w:name="_Toc94268962"/>
+      <w:bookmarkStart w:id="115" w:name="_Toc96758254"/>
+      <w:bookmarkStart w:id="116" w:name="_Toc96758328"/>
+      <w:bookmarkStart w:id="117" w:name="_Toc96764853"/>
+      <w:bookmarkStart w:id="118" w:name="_Toc205959166"/>
+      <w:bookmarkStart w:id="119" w:name="_Toc94268962"/>
       <w:r>
         <w:lastRenderedPageBreak/>
         <w:t>Testing</w:t>
       </w:r>
-      <w:bookmarkEnd w:id="114"/>
       <w:bookmarkEnd w:id="115"/>
       <w:bookmarkEnd w:id="116"/>
       <w:bookmarkEnd w:id="117"/>
       <w:bookmarkEnd w:id="118"/>
+      <w:bookmarkEnd w:id="119"/>
     </w:p>
     <w:p>
       <w:pPr>
@@ -22974,23 +22967,23 @@
       <w:pPr>
         <w:pStyle w:val="Heading1"/>
       </w:pPr>
-      <w:bookmarkStart w:id="119" w:name="_Toc96758256"/>
-      <w:bookmarkStart w:id="120" w:name="_Toc96758330"/>
-      <w:bookmarkStart w:id="121" w:name="_Toc96764855"/>
-      <w:bookmarkStart w:id="122" w:name="_Toc205959168"/>
-      <w:bookmarkStart w:id="123" w:name="_Toc94268963"/>
+      <w:bookmarkStart w:id="120" w:name="_Toc96758256"/>
+      <w:bookmarkStart w:id="121" w:name="_Toc96758330"/>
+      <w:bookmarkStart w:id="122" w:name="_Toc96764855"/>
+      <w:bookmarkStart w:id="123" w:name="_Toc205959168"/>
+      <w:bookmarkStart w:id="124" w:name="_Toc94268963"/>
       <w:r>
         <w:lastRenderedPageBreak/>
         <w:t>Discussion</w:t>
       </w:r>
-      <w:bookmarkEnd w:id="119"/>
       <w:bookmarkEnd w:id="120"/>
       <w:bookmarkEnd w:id="121"/>
       <w:bookmarkEnd w:id="122"/>
+      <w:bookmarkEnd w:id="123"/>
       <w:r>
         <w:t xml:space="preserve"> (optional)</w:t>
       </w:r>
-      <w:bookmarkEnd w:id="123"/>
+      <w:bookmarkEnd w:id="124"/>
     </w:p>
     <w:p>
       <w:pPr>
@@ -23021,20 +23014,20 @@
       <w:pPr>
         <w:pStyle w:val="Heading1"/>
       </w:pPr>
-      <w:bookmarkStart w:id="124" w:name="_Toc96758257"/>
-      <w:bookmarkStart w:id="125" w:name="_Toc96758331"/>
-      <w:bookmarkStart w:id="126" w:name="_Toc96764856"/>
-      <w:bookmarkStart w:id="127" w:name="_Toc205959169"/>
-      <w:bookmarkStart w:id="128" w:name="_Toc94268964"/>
+      <w:bookmarkStart w:id="125" w:name="_Toc96758257"/>
+      <w:bookmarkStart w:id="126" w:name="_Toc96758331"/>
+      <w:bookmarkStart w:id="127" w:name="_Toc96764856"/>
+      <w:bookmarkStart w:id="128" w:name="_Toc205959169"/>
+      <w:bookmarkStart w:id="129" w:name="_Toc94268964"/>
       <w:r>
         <w:lastRenderedPageBreak/>
         <w:t>Conclusions</w:t>
       </w:r>
-      <w:bookmarkEnd w:id="124"/>
       <w:bookmarkEnd w:id="125"/>
       <w:bookmarkEnd w:id="126"/>
       <w:bookmarkEnd w:id="127"/>
       <w:bookmarkEnd w:id="128"/>
+      <w:bookmarkEnd w:id="129"/>
     </w:p>
     <w:p>
       <w:pPr>
@@ -23072,20 +23065,20 @@
       <w:pPr>
         <w:pStyle w:val="Heading1"/>
       </w:pPr>
-      <w:bookmarkStart w:id="129" w:name="_Toc96758258"/>
-      <w:bookmarkStart w:id="130" w:name="_Toc96758332"/>
-      <w:bookmarkStart w:id="131" w:name="_Toc96764857"/>
-      <w:bookmarkStart w:id="132" w:name="_Toc205959170"/>
-      <w:bookmarkStart w:id="133" w:name="_Toc94268965"/>
+      <w:bookmarkStart w:id="130" w:name="_Toc96758258"/>
+      <w:bookmarkStart w:id="131" w:name="_Toc96758332"/>
+      <w:bookmarkStart w:id="132" w:name="_Toc96764857"/>
+      <w:bookmarkStart w:id="133" w:name="_Toc205959170"/>
+      <w:bookmarkStart w:id="134" w:name="_Toc94268965"/>
       <w:r>
         <w:lastRenderedPageBreak/>
         <w:t>Future work</w:t>
       </w:r>
-      <w:bookmarkEnd w:id="129"/>
       <w:bookmarkEnd w:id="130"/>
       <w:bookmarkEnd w:id="131"/>
       <w:bookmarkEnd w:id="132"/>
       <w:bookmarkEnd w:id="133"/>
+      <w:bookmarkEnd w:id="134"/>
     </w:p>
     <w:p>
       <w:pPr>
@@ -23136,16 +23129,16 @@
       <w:pPr>
         <w:pStyle w:val="Heading1"/>
       </w:pPr>
-      <w:bookmarkStart w:id="134" w:name="_Toc94268966"/>
-      <w:bookmarkStart w:id="135" w:name="_Toc96758259"/>
-      <w:bookmarkStart w:id="136" w:name="_Toc96758333"/>
-      <w:bookmarkStart w:id="137" w:name="_Toc96764858"/>
-      <w:bookmarkStart w:id="138" w:name="_Toc205959171"/>
+      <w:bookmarkStart w:id="135" w:name="_Toc94268966"/>
+      <w:bookmarkStart w:id="136" w:name="_Toc96758259"/>
+      <w:bookmarkStart w:id="137" w:name="_Toc96758333"/>
+      <w:bookmarkStart w:id="138" w:name="_Toc96764858"/>
+      <w:bookmarkStart w:id="139" w:name="_Toc205959171"/>
       <w:r>
         <w:lastRenderedPageBreak/>
         <w:t>Achievements</w:t>
       </w:r>
-      <w:bookmarkEnd w:id="134"/>
+      <w:bookmarkEnd w:id="135"/>
       <w:r>
         <w:t xml:space="preserve"> </w:t>
       </w:r>
@@ -23268,16 +23261,16 @@
       <w:pPr>
         <w:pStyle w:val="Heading1"/>
       </w:pPr>
-      <w:bookmarkStart w:id="139" w:name="_Toc94268967"/>
+      <w:bookmarkStart w:id="140" w:name="_Toc94268967"/>
       <w:r>
         <w:lastRenderedPageBreak/>
         <w:t>Appendices</w:t>
       </w:r>
-      <w:bookmarkEnd w:id="135"/>
       <w:bookmarkEnd w:id="136"/>
       <w:bookmarkEnd w:id="137"/>
       <w:bookmarkEnd w:id="138"/>
       <w:bookmarkEnd w:id="139"/>
+      <w:bookmarkEnd w:id="140"/>
     </w:p>
     <w:p>
       <w:pPr>
@@ -23320,7 +23313,7 @@
           <w:lang w:val="en"/>
         </w:rPr>
       </w:pPr>
-      <w:bookmarkStart w:id="140" w:name="_Toc94268968"/>
+      <w:bookmarkStart w:id="141" w:name="_Toc94268968"/>
       <w:r>
         <w:rPr>
           <w:rFonts w:cstheme="minorHAnsi"/>
@@ -23328,7 +23321,7 @@
         </w:rPr>
         <w:t>Appendix A: Project Executive Summary</w:t>
       </w:r>
-      <w:bookmarkEnd w:id="140"/>
+      <w:bookmarkEnd w:id="141"/>
     </w:p>
     <w:p>
       <w:pPr>
@@ -23394,14 +23387,14 @@
           <w:lang w:val="en"/>
         </w:rPr>
       </w:pPr>
-      <w:bookmarkStart w:id="141" w:name="_Toc94268969"/>
+      <w:bookmarkStart w:id="142" w:name="_Toc94268969"/>
       <w:r>
         <w:rPr>
           <w:lang w:val="en"/>
         </w:rPr>
         <w:t>Appendix B: Project Overview</w:t>
       </w:r>
-      <w:bookmarkEnd w:id="141"/>
+      <w:bookmarkEnd w:id="142"/>
     </w:p>
     <w:p>
       <w:r>
@@ -23583,14 +23576,14 @@
           <w:szCs w:val="24"/>
         </w:rPr>
       </w:pPr>
-      <w:bookmarkStart w:id="142" w:name="_Toc94268970"/>
+      <w:bookmarkStart w:id="143" w:name="_Toc94268970"/>
       <w:r>
         <w:rPr>
           <w:lang w:val="en"/>
         </w:rPr>
         <w:t>Appendix C: Project Objectives</w:t>
       </w:r>
-      <w:bookmarkEnd w:id="142"/>
+      <w:bookmarkEnd w:id="143"/>
     </w:p>
     <w:p>
       <w:pPr>
@@ -23783,7 +23776,7 @@
           <w:lang w:val="en"/>
         </w:rPr>
       </w:pPr>
-      <w:bookmarkStart w:id="143" w:name="_Toc94268971"/>
+      <w:bookmarkStart w:id="144" w:name="_Toc94268971"/>
       <w:r>
         <w:rPr>
           <w:lang w:val="en"/>
@@ -23791,7 +23784,7 @@
         <w:lastRenderedPageBreak/>
         <w:t>Appendix D: Project Scope</w:t>
       </w:r>
-      <w:bookmarkEnd w:id="143"/>
+      <w:bookmarkEnd w:id="144"/>
     </w:p>
     <w:p>
       <w:pPr>
@@ -23830,14 +23823,14 @@
       <w:pPr>
         <w:pStyle w:val="Heading3"/>
       </w:pPr>
-      <w:bookmarkStart w:id="144" w:name="_Toc94268972"/>
+      <w:bookmarkStart w:id="145" w:name="_Toc94268972"/>
       <w:r>
         <w:t xml:space="preserve">In </w:t>
       </w:r>
       <w:r>
         <w:t>Scope:</w:t>
       </w:r>
-      <w:bookmarkEnd w:id="144"/>
+      <w:bookmarkEnd w:id="145"/>
     </w:p>
     <w:p>
       <w:pPr>
@@ -24036,11 +24029,11 @@
       <w:r>
         <w:t xml:space="preserve">   </w:t>
       </w:r>
-      <w:bookmarkStart w:id="145" w:name="_Toc94268973"/>
+      <w:bookmarkStart w:id="146" w:name="_Toc94268973"/>
       <w:r>
         <w:t>Out Scope:</w:t>
       </w:r>
-      <w:bookmarkEnd w:id="145"/>
+      <w:bookmarkEnd w:id="146"/>
     </w:p>
     <w:p>
       <w:pPr>
@@ -24230,7 +24223,7 @@
           <w:lang w:val="en"/>
         </w:rPr>
       </w:pPr>
-      <w:bookmarkStart w:id="146" w:name="_Toc94268974"/>
+      <w:bookmarkStart w:id="147" w:name="_Toc94268974"/>
       <w:r>
         <w:rPr>
           <w:rFonts w:cstheme="minorHAnsi"/>
@@ -24238,7 +24231,7 @@
         </w:rPr>
         <w:t>Appendix E: Deliverables Produced</w:t>
       </w:r>
-      <w:bookmarkEnd w:id="146"/>
+      <w:bookmarkEnd w:id="147"/>
     </w:p>
     <w:p>
       <w:pPr>
@@ -24252,13 +24245,13 @@
           <w:bCs/>
         </w:rPr>
       </w:pPr>
-      <w:bookmarkStart w:id="147" w:name="_Toc359572501"/>
-      <w:bookmarkStart w:id="148" w:name="_Toc359484343"/>
-      <w:bookmarkStart w:id="149" w:name="_Toc359484132"/>
-      <w:bookmarkStart w:id="150" w:name="_Toc359481409"/>
-      <w:bookmarkStart w:id="151" w:name="_Toc359481218"/>
-      <w:bookmarkStart w:id="152" w:name="_Toc359480760"/>
-      <w:bookmarkStart w:id="153" w:name="_Toc359477316"/>
+      <w:bookmarkStart w:id="148" w:name="_Toc359572501"/>
+      <w:bookmarkStart w:id="149" w:name="_Toc359484343"/>
+      <w:bookmarkStart w:id="150" w:name="_Toc359484132"/>
+      <w:bookmarkStart w:id="151" w:name="_Toc359481409"/>
+      <w:bookmarkStart w:id="152" w:name="_Toc359481218"/>
+      <w:bookmarkStart w:id="153" w:name="_Toc359480760"/>
+      <w:bookmarkStart w:id="154" w:name="_Toc359477316"/>
       <w:r>
         <w:rPr>
           <w:szCs w:val="20"/>
@@ -24337,13 +24330,13 @@
         <w:t>: News available in three different domains (technology, sports, etc.)</w:t>
       </w:r>
     </w:p>
-    <w:bookmarkEnd w:id="147"/>
     <w:bookmarkEnd w:id="148"/>
     <w:bookmarkEnd w:id="149"/>
     <w:bookmarkEnd w:id="150"/>
     <w:bookmarkEnd w:id="151"/>
     <w:bookmarkEnd w:id="152"/>
     <w:bookmarkEnd w:id="153"/>
+    <w:bookmarkEnd w:id="154"/>
     <w:p>
       <w:pPr>
         <w:ind w:left="360"/>
@@ -24374,7 +24367,7 @@
           <w:lang w:val="en"/>
         </w:rPr>
       </w:pPr>
-      <w:bookmarkStart w:id="154" w:name="_Toc94268975"/>
+      <w:bookmarkStart w:id="155" w:name="_Toc94268975"/>
       <w:r>
         <w:rPr>
           <w:lang w:val="en"/>
@@ -24382,7 +24375,7 @@
         <w:lastRenderedPageBreak/>
         <w:t>Appendix F: Project Estimated Effort/Cost/Duration</w:t>
       </w:r>
-      <w:bookmarkEnd w:id="154"/>
+      <w:bookmarkEnd w:id="155"/>
     </w:p>
     <w:p>
       <w:pPr>
@@ -24398,15 +24391,15 @@
       <w:r>
         <w:t xml:space="preserve">  </w:t>
       </w:r>
-      <w:bookmarkStart w:id="155" w:name="_Toc250909760"/>
-      <w:bookmarkStart w:id="156" w:name="_Toc501167720"/>
-      <w:bookmarkStart w:id="157" w:name="_Toc94268976"/>
+      <w:bookmarkStart w:id="156" w:name="_Toc250909760"/>
+      <w:bookmarkStart w:id="157" w:name="_Toc501167720"/>
+      <w:bookmarkStart w:id="158" w:name="_Toc94268976"/>
       <w:r>
         <w:t>Estimated Effort Hours:</w:t>
       </w:r>
-      <w:bookmarkEnd w:id="155"/>
       <w:bookmarkEnd w:id="156"/>
       <w:bookmarkEnd w:id="157"/>
+      <w:bookmarkEnd w:id="158"/>
     </w:p>
     <w:p>
       <w:pPr>
@@ -24441,11 +24434,11 @@
           <w:rFonts w:asciiTheme="minorHAnsi" w:hAnsiTheme="minorHAnsi"/>
         </w:rPr>
       </w:pPr>
-      <w:bookmarkStart w:id="158" w:name="_Toc94268977"/>
+      <w:bookmarkStart w:id="159" w:name="_Toc94268977"/>
       <w:r>
         <w:t>Estimated duration:</w:t>
       </w:r>
-      <w:bookmarkEnd w:id="158"/>
+      <w:bookmarkEnd w:id="159"/>
     </w:p>
     <w:p>
       <w:pPr>
@@ -25149,14 +25142,14 @@
           <w:rStyle w:val="Heading2Char"/>
         </w:rPr>
       </w:pPr>
-      <w:bookmarkStart w:id="159" w:name="_Toc94268978"/>
+      <w:bookmarkStart w:id="160" w:name="_Toc94268978"/>
       <w:r>
         <w:rPr>
           <w:lang w:val="en"/>
         </w:rPr>
         <w:t>Appendix G: Project Assumptions</w:t>
       </w:r>
-      <w:bookmarkEnd w:id="159"/>
+      <w:bookmarkEnd w:id="160"/>
     </w:p>
     <w:p>
       <w:pPr>
@@ -25489,14 +25482,14 @@
           <w:lang w:val="en"/>
         </w:rPr>
       </w:pPr>
-      <w:bookmarkStart w:id="160" w:name="_Toc94268979"/>
+      <w:bookmarkStart w:id="161" w:name="_Toc94268979"/>
       <w:r>
         <w:rPr>
           <w:lang w:val="en"/>
         </w:rPr>
         <w:t>Appendix I: Project Approach</w:t>
       </w:r>
-      <w:bookmarkEnd w:id="160"/>
+      <w:bookmarkEnd w:id="161"/>
     </w:p>
     <w:p>
       <w:pPr>
@@ -25601,14 +25594,14 @@
           <w:szCs w:val="24"/>
         </w:rPr>
       </w:pPr>
-      <w:bookmarkStart w:id="161" w:name="_Toc94268980"/>
+      <w:bookmarkStart w:id="162" w:name="_Toc94268980"/>
       <w:r>
         <w:rPr>
           <w:lang w:val="en"/>
         </w:rPr>
         <w:t>Appendix: J: Tools and Technologies</w:t>
       </w:r>
-      <w:bookmarkEnd w:id="161"/>
+      <w:bookmarkEnd w:id="162"/>
     </w:p>
     <w:p>
       <w:r>
@@ -25722,7 +25715,7 @@
         <w:br w:type="page"/>
       </w:r>
     </w:p>
-    <w:bookmarkStart w:id="162" w:name="_Toc94268981" w:displacedByCustomXml="next"/>
+    <w:bookmarkStart w:id="163" w:name="_Toc94268981" w:displacedByCustomXml="next"/>
     <w:sdt>
       <w:sdtPr>
         <w:rPr>
@@ -25739,7 +25732,6 @@
           <w:docPartUnique/>
         </w:docPartObj>
       </w:sdtPr>
-      <w:sdtEndPr/>
       <w:sdtContent>
         <w:p>
           <w:pPr>
@@ -25748,14 +25740,13 @@
           <w:r>
             <w:t>Bibliography</w:t>
           </w:r>
-          <w:bookmarkEnd w:id="162"/>
+          <w:bookmarkEnd w:id="163"/>
         </w:p>
         <w:sdt>
           <w:sdtPr>
             <w:id w:val="111145805"/>
             <w:bibliography/>
           </w:sdtPr>
-          <w:sdtEndPr/>
           <w:sdtContent>
             <w:p>
               <w:pPr>
@@ -27824,20 +27815,20 @@
       <w:pPr>
         <w:pStyle w:val="Heading1"/>
       </w:pPr>
-      <w:bookmarkStart w:id="163" w:name="_Toc96758260"/>
-      <w:bookmarkStart w:id="164" w:name="_Toc96758334"/>
-      <w:bookmarkStart w:id="165" w:name="_Toc96764859"/>
-      <w:bookmarkStart w:id="166" w:name="_Toc205959172"/>
-      <w:bookmarkStart w:id="167" w:name="_Toc94268982"/>
+      <w:bookmarkStart w:id="164" w:name="_Toc96758260"/>
+      <w:bookmarkStart w:id="165" w:name="_Toc96758334"/>
+      <w:bookmarkStart w:id="166" w:name="_Toc96764859"/>
+      <w:bookmarkStart w:id="167" w:name="_Toc205959172"/>
+      <w:bookmarkStart w:id="168" w:name="_Toc94268982"/>
       <w:r>
         <w:lastRenderedPageBreak/>
         <w:t>General Guidelines</w:t>
       </w:r>
-      <w:bookmarkEnd w:id="163"/>
       <w:bookmarkEnd w:id="164"/>
       <w:bookmarkEnd w:id="165"/>
       <w:bookmarkEnd w:id="166"/>
       <w:bookmarkEnd w:id="167"/>
+      <w:bookmarkEnd w:id="168"/>
     </w:p>
     <w:p>
       <w:pPr>
@@ -27922,19 +27913,19 @@
       <w:pPr>
         <w:pStyle w:val="Heading2"/>
       </w:pPr>
-      <w:bookmarkStart w:id="168" w:name="_Toc96758261"/>
-      <w:bookmarkStart w:id="169" w:name="_Toc96758335"/>
-      <w:bookmarkStart w:id="170" w:name="_Toc96764860"/>
-      <w:bookmarkStart w:id="171" w:name="_Toc205959173"/>
-      <w:bookmarkStart w:id="172" w:name="_Toc94268983"/>
+      <w:bookmarkStart w:id="169" w:name="_Toc96758261"/>
+      <w:bookmarkStart w:id="170" w:name="_Toc96758335"/>
+      <w:bookmarkStart w:id="171" w:name="_Toc96764860"/>
+      <w:bookmarkStart w:id="172" w:name="_Toc205959173"/>
+      <w:bookmarkStart w:id="173" w:name="_Toc94268983"/>
       <w:r>
         <w:t>Typing and size of paper</w:t>
       </w:r>
-      <w:bookmarkEnd w:id="168"/>
       <w:bookmarkEnd w:id="169"/>
       <w:bookmarkEnd w:id="170"/>
       <w:bookmarkEnd w:id="171"/>
       <w:bookmarkEnd w:id="172"/>
+      <w:bookmarkEnd w:id="173"/>
       <w:r>
         <w:t xml:space="preserve"> </w:t>
       </w:r>
@@ -28022,11 +28013,11 @@
       <w:pPr>
         <w:pStyle w:val="Heading2"/>
       </w:pPr>
-      <w:bookmarkStart w:id="173" w:name="_Toc96758262"/>
-      <w:bookmarkStart w:id="174" w:name="_Toc96758336"/>
-      <w:bookmarkStart w:id="175" w:name="_Toc96764861"/>
-      <w:bookmarkStart w:id="176" w:name="_Toc205959174"/>
-      <w:bookmarkStart w:id="177" w:name="_Toc94268984"/>
+      <w:bookmarkStart w:id="174" w:name="_Toc96758262"/>
+      <w:bookmarkStart w:id="175" w:name="_Toc96758336"/>
+      <w:bookmarkStart w:id="176" w:name="_Toc96764861"/>
+      <w:bookmarkStart w:id="177" w:name="_Toc205959174"/>
+      <w:bookmarkStart w:id="178" w:name="_Toc94268984"/>
       <w:r>
         <w:t xml:space="preserve">Page number and </w:t>
       </w:r>
@@ -28036,11 +28027,11 @@
       <w:r>
         <w:t xml:space="preserve"> number</w:t>
       </w:r>
-      <w:bookmarkEnd w:id="173"/>
       <w:bookmarkEnd w:id="174"/>
       <w:bookmarkEnd w:id="175"/>
       <w:bookmarkEnd w:id="176"/>
       <w:bookmarkEnd w:id="177"/>
+      <w:bookmarkEnd w:id="178"/>
     </w:p>
     <w:p>
       <w:pPr>
@@ -28152,19 +28143,19 @@
       <w:pPr>
         <w:pStyle w:val="Heading2"/>
       </w:pPr>
-      <w:bookmarkStart w:id="178" w:name="_Toc96758263"/>
-      <w:bookmarkStart w:id="179" w:name="_Toc96758337"/>
-      <w:bookmarkStart w:id="180" w:name="_Toc96764862"/>
-      <w:bookmarkStart w:id="181" w:name="_Toc205959175"/>
-      <w:bookmarkStart w:id="182" w:name="_Toc94268985"/>
+      <w:bookmarkStart w:id="179" w:name="_Toc96758263"/>
+      <w:bookmarkStart w:id="180" w:name="_Toc96758337"/>
+      <w:bookmarkStart w:id="181" w:name="_Toc96764862"/>
+      <w:bookmarkStart w:id="182" w:name="_Toc205959175"/>
+      <w:bookmarkStart w:id="183" w:name="_Toc94268985"/>
       <w:r>
         <w:t>Margin boundaries</w:t>
       </w:r>
-      <w:bookmarkEnd w:id="178"/>
       <w:bookmarkEnd w:id="179"/>
       <w:bookmarkEnd w:id="180"/>
       <w:bookmarkEnd w:id="181"/>
       <w:bookmarkEnd w:id="182"/>
+      <w:bookmarkEnd w:id="183"/>
     </w:p>
     <w:p>
       <w:pPr>
@@ -28204,19 +28195,19 @@
       <w:pPr>
         <w:pStyle w:val="Heading2"/>
       </w:pPr>
-      <w:bookmarkStart w:id="183" w:name="_Toc96758264"/>
-      <w:bookmarkStart w:id="184" w:name="_Toc96758338"/>
-      <w:bookmarkStart w:id="185" w:name="_Toc96764863"/>
-      <w:bookmarkStart w:id="186" w:name="_Toc205959176"/>
-      <w:bookmarkStart w:id="187" w:name="_Toc94268986"/>
+      <w:bookmarkStart w:id="184" w:name="_Toc96758264"/>
+      <w:bookmarkStart w:id="185" w:name="_Toc96758338"/>
+      <w:bookmarkStart w:id="186" w:name="_Toc96764863"/>
+      <w:bookmarkStart w:id="187" w:name="_Toc205959176"/>
+      <w:bookmarkStart w:id="188" w:name="_Toc94268986"/>
       <w:r>
         <w:t>Diagrams and figures</w:t>
       </w:r>
-      <w:bookmarkEnd w:id="183"/>
       <w:bookmarkEnd w:id="184"/>
       <w:bookmarkEnd w:id="185"/>
       <w:bookmarkEnd w:id="186"/>
       <w:bookmarkEnd w:id="187"/>
+      <w:bookmarkEnd w:id="188"/>
     </w:p>
     <w:p>
       <w:pPr>
@@ -28359,19 +28350,19 @@
       <w:pPr>
         <w:pStyle w:val="Heading2"/>
       </w:pPr>
-      <w:bookmarkStart w:id="188" w:name="_Toc96758265"/>
-      <w:bookmarkStart w:id="189" w:name="_Toc96758339"/>
-      <w:bookmarkStart w:id="190" w:name="_Toc96764864"/>
-      <w:bookmarkStart w:id="191" w:name="_Toc205959177"/>
-      <w:bookmarkStart w:id="192" w:name="_Toc94268987"/>
+      <w:bookmarkStart w:id="189" w:name="_Toc96758265"/>
+      <w:bookmarkStart w:id="190" w:name="_Toc96758339"/>
+      <w:bookmarkStart w:id="191" w:name="_Toc96764864"/>
+      <w:bookmarkStart w:id="192" w:name="_Toc205959177"/>
+      <w:bookmarkStart w:id="193" w:name="_Toc94268987"/>
       <w:r>
         <w:t>Photocopying</w:t>
       </w:r>
-      <w:bookmarkEnd w:id="188"/>
       <w:bookmarkEnd w:id="189"/>
       <w:bookmarkEnd w:id="190"/>
       <w:bookmarkEnd w:id="191"/>
       <w:bookmarkEnd w:id="192"/>
+      <w:bookmarkEnd w:id="193"/>
     </w:p>
     <w:p>
       <w:pPr>
@@ -28406,20 +28397,20 @@
       <w:pPr>
         <w:pStyle w:val="Heading2"/>
       </w:pPr>
-      <w:bookmarkStart w:id="193" w:name="_Toc96758266"/>
-      <w:bookmarkStart w:id="194" w:name="_Toc96758340"/>
-      <w:bookmarkStart w:id="195" w:name="_Toc96764865"/>
-      <w:bookmarkStart w:id="196" w:name="_Toc205959178"/>
-      <w:bookmarkStart w:id="197" w:name="_Toc94268988"/>
+      <w:bookmarkStart w:id="194" w:name="_Toc96758266"/>
+      <w:bookmarkStart w:id="195" w:name="_Toc96758340"/>
+      <w:bookmarkStart w:id="196" w:name="_Toc96764865"/>
+      <w:bookmarkStart w:id="197" w:name="_Toc205959178"/>
+      <w:bookmarkStart w:id="198" w:name="_Toc94268988"/>
       <w:r>
         <w:lastRenderedPageBreak/>
         <w:t>Fixing of photograph</w:t>
       </w:r>
-      <w:bookmarkEnd w:id="193"/>
       <w:bookmarkEnd w:id="194"/>
       <w:bookmarkEnd w:id="195"/>
       <w:bookmarkEnd w:id="196"/>
       <w:bookmarkEnd w:id="197"/>
+      <w:bookmarkEnd w:id="198"/>
     </w:p>
     <w:p>
       <w:pPr>
@@ -28451,19 +28442,19 @@
       <w:pPr>
         <w:pStyle w:val="Heading2"/>
       </w:pPr>
-      <w:bookmarkStart w:id="198" w:name="_Toc96758267"/>
-      <w:bookmarkStart w:id="199" w:name="_Toc96758341"/>
-      <w:bookmarkStart w:id="200" w:name="_Toc96764866"/>
-      <w:bookmarkStart w:id="201" w:name="_Toc205959179"/>
-      <w:bookmarkStart w:id="202" w:name="_Toc94268989"/>
+      <w:bookmarkStart w:id="199" w:name="_Toc96758267"/>
+      <w:bookmarkStart w:id="200" w:name="_Toc96758341"/>
+      <w:bookmarkStart w:id="201" w:name="_Toc96764866"/>
+      <w:bookmarkStart w:id="202" w:name="_Toc205959179"/>
+      <w:bookmarkStart w:id="203" w:name="_Toc94268989"/>
       <w:r>
         <w:t>Tables</w:t>
       </w:r>
-      <w:bookmarkEnd w:id="198"/>
       <w:bookmarkEnd w:id="199"/>
       <w:bookmarkEnd w:id="200"/>
       <w:bookmarkEnd w:id="201"/>
       <w:bookmarkEnd w:id="202"/>
+      <w:bookmarkEnd w:id="203"/>
     </w:p>
     <w:p>
       <w:pPr>
@@ -28642,19 +28633,19 @@
       <w:pPr>
         <w:pStyle w:val="Heading2"/>
       </w:pPr>
-      <w:bookmarkStart w:id="203" w:name="_Toc96758268"/>
-      <w:bookmarkStart w:id="204" w:name="_Toc96758342"/>
-      <w:bookmarkStart w:id="205" w:name="_Toc96764867"/>
-      <w:bookmarkStart w:id="206" w:name="_Toc205959180"/>
-      <w:bookmarkStart w:id="207" w:name="_Toc94268990"/>
+      <w:bookmarkStart w:id="204" w:name="_Toc96758268"/>
+      <w:bookmarkStart w:id="205" w:name="_Toc96758342"/>
+      <w:bookmarkStart w:id="206" w:name="_Toc96764867"/>
+      <w:bookmarkStart w:id="207" w:name="_Toc205959180"/>
+      <w:bookmarkStart w:id="208" w:name="_Toc94268990"/>
       <w:r>
         <w:t>Equations</w:t>
       </w:r>
-      <w:bookmarkEnd w:id="203"/>
       <w:bookmarkEnd w:id="204"/>
       <w:bookmarkEnd w:id="205"/>
       <w:bookmarkEnd w:id="206"/>
       <w:bookmarkEnd w:id="207"/>
+      <w:bookmarkEnd w:id="208"/>
     </w:p>
     <w:p>
       <w:pPr>
@@ -28726,19 +28717,19 @@
       <w:pPr>
         <w:pStyle w:val="Heading2"/>
       </w:pPr>
-      <w:bookmarkStart w:id="208" w:name="_Toc96758269"/>
-      <w:bookmarkStart w:id="209" w:name="_Toc96758343"/>
-      <w:bookmarkStart w:id="210" w:name="_Toc96764868"/>
-      <w:bookmarkStart w:id="211" w:name="_Toc205959181"/>
-      <w:bookmarkStart w:id="212" w:name="_Toc94268991"/>
+      <w:bookmarkStart w:id="209" w:name="_Toc96758269"/>
+      <w:bookmarkStart w:id="210" w:name="_Toc96758343"/>
+      <w:bookmarkStart w:id="211" w:name="_Toc96764868"/>
+      <w:bookmarkStart w:id="212" w:name="_Toc205959181"/>
+      <w:bookmarkStart w:id="213" w:name="_Toc94268991"/>
       <w:r>
         <w:t>Units</w:t>
       </w:r>
-      <w:bookmarkEnd w:id="208"/>
       <w:bookmarkEnd w:id="209"/>
       <w:bookmarkEnd w:id="210"/>
       <w:bookmarkEnd w:id="211"/>
       <w:bookmarkEnd w:id="212"/>
+      <w:bookmarkEnd w:id="213"/>
     </w:p>
     <w:p>
       <w:pPr>
@@ -28770,19 +28761,19 @@
       <w:pPr>
         <w:pStyle w:val="Heading2"/>
       </w:pPr>
-      <w:bookmarkStart w:id="213" w:name="_Toc96758270"/>
-      <w:bookmarkStart w:id="214" w:name="_Toc96758344"/>
-      <w:bookmarkStart w:id="215" w:name="_Toc96764869"/>
-      <w:bookmarkStart w:id="216" w:name="_Toc205959182"/>
-      <w:bookmarkStart w:id="217" w:name="_Toc94268992"/>
+      <w:bookmarkStart w:id="214" w:name="_Toc96758270"/>
+      <w:bookmarkStart w:id="215" w:name="_Toc96758344"/>
+      <w:bookmarkStart w:id="216" w:name="_Toc96764869"/>
+      <w:bookmarkStart w:id="217" w:name="_Toc205959182"/>
+      <w:bookmarkStart w:id="218" w:name="_Toc94268992"/>
       <w:r>
         <w:t>References</w:t>
       </w:r>
-      <w:bookmarkEnd w:id="213"/>
       <w:bookmarkEnd w:id="214"/>
       <w:bookmarkEnd w:id="215"/>
       <w:bookmarkEnd w:id="216"/>
       <w:bookmarkEnd w:id="217"/>
+      <w:bookmarkEnd w:id="218"/>
     </w:p>
     <w:p>
       <w:pPr>
@@ -28859,11 +28850,11 @@
       <w:pPr>
         <w:pStyle w:val="Heading3"/>
       </w:pPr>
-      <w:bookmarkStart w:id="218" w:name="_Toc94268993"/>
+      <w:bookmarkStart w:id="219" w:name="_Toc94268993"/>
       <w:r>
         <w:t>Citations/references with multiple authors</w:t>
       </w:r>
-      <w:bookmarkEnd w:id="218"/>
+      <w:bookmarkEnd w:id="219"/>
       <w:r>
         <w:t xml:space="preserve"> </w:t>
       </w:r>
@@ -28896,11 +28887,11 @@
       <w:pPr>
         <w:pStyle w:val="Heading3"/>
       </w:pPr>
-      <w:bookmarkStart w:id="219" w:name="_Toc94268994"/>
+      <w:bookmarkStart w:id="220" w:name="_Toc94268994"/>
       <w:r>
         <w:t>Reference examples</w:t>
       </w:r>
-      <w:bookmarkEnd w:id="219"/>
+      <w:bookmarkEnd w:id="220"/>
       <w:r>
         <w:t xml:space="preserve"> </w:t>
       </w:r>
@@ -28919,11 +28910,11 @@
       <w:pPr>
         <w:pStyle w:val="Heading3"/>
       </w:pPr>
-      <w:bookmarkStart w:id="220" w:name="_Toc94268995"/>
+      <w:bookmarkStart w:id="221" w:name="_Toc94268995"/>
       <w:r>
         <w:t>Book</w:t>
       </w:r>
-      <w:bookmarkEnd w:id="220"/>
+      <w:bookmarkEnd w:id="221"/>
       <w:r>
         <w:t xml:space="preserve"> </w:t>
       </w:r>
@@ -29004,11 +28995,11 @@
       <w:pPr>
         <w:pStyle w:val="Heading3"/>
       </w:pPr>
-      <w:bookmarkStart w:id="221" w:name="_Toc94268996"/>
+      <w:bookmarkStart w:id="222" w:name="_Toc94268996"/>
       <w:r>
         <w:t>Book chapter</w:t>
       </w:r>
-      <w:bookmarkEnd w:id="221"/>
+      <w:bookmarkEnd w:id="222"/>
       <w:r>
         <w:t xml:space="preserve"> </w:t>
       </w:r>
@@ -29113,12 +29104,12 @@
       <w:pPr>
         <w:pStyle w:val="Heading3"/>
       </w:pPr>
-      <w:bookmarkStart w:id="222" w:name="_Toc94268997"/>
+      <w:bookmarkStart w:id="223" w:name="_Toc94268997"/>
       <w:r>
         <w:lastRenderedPageBreak/>
         <w:t>Electronic Book</w:t>
       </w:r>
-      <w:bookmarkEnd w:id="222"/>
+      <w:bookmarkEnd w:id="223"/>
       <w:r>
         <w:t xml:space="preserve"> </w:t>
       </w:r>
@@ -29205,11 +29196,11 @@
       <w:pPr>
         <w:pStyle w:val="Heading3"/>
       </w:pPr>
-      <w:bookmarkStart w:id="223" w:name="_Toc94268998"/>
+      <w:bookmarkStart w:id="224" w:name="_Toc94268998"/>
       <w:r>
         <w:t>Journal article</w:t>
       </w:r>
-      <w:bookmarkEnd w:id="223"/>
+      <w:bookmarkEnd w:id="224"/>
       <w:r>
         <w:t xml:space="preserve"> </w:t>
       </w:r>
@@ -29346,11 +29337,11 @@
       <w:pPr>
         <w:pStyle w:val="Heading3"/>
       </w:pPr>
-      <w:bookmarkStart w:id="224" w:name="_Toc94268999"/>
+      <w:bookmarkStart w:id="225" w:name="_Toc94268999"/>
       <w:r>
         <w:t>E-Journal article</w:t>
       </w:r>
-      <w:bookmarkEnd w:id="224"/>
+      <w:bookmarkEnd w:id="225"/>
       <w:r>
         <w:t xml:space="preserve"> </w:t>
       </w:r>
@@ -29665,11 +29656,11 @@
       <w:pPr>
         <w:pStyle w:val="Heading3"/>
       </w:pPr>
-      <w:bookmarkStart w:id="225" w:name="_Toc94269000"/>
+      <w:bookmarkStart w:id="226" w:name="_Toc94269000"/>
       <w:r>
         <w:t>Conference papers</w:t>
       </w:r>
-      <w:bookmarkEnd w:id="225"/>
+      <w:bookmarkEnd w:id="226"/>
       <w:r>
         <w:t xml:space="preserve">  </w:t>
       </w:r>
@@ -29808,11 +29799,11 @@
       <w:pPr>
         <w:pStyle w:val="Heading3"/>
       </w:pPr>
-      <w:bookmarkStart w:id="226" w:name="_Toc94269001"/>
+      <w:bookmarkStart w:id="227" w:name="_Toc94269001"/>
       <w:r>
         <w:t>Reports</w:t>
       </w:r>
-      <w:bookmarkEnd w:id="226"/>
+      <w:bookmarkEnd w:id="227"/>
       <w:r>
         <w:rPr>
           <w:sz w:val="18"/>
@@ -29941,11 +29932,11 @@
       <w:pPr>
         <w:pStyle w:val="Heading3"/>
       </w:pPr>
-      <w:bookmarkStart w:id="227" w:name="_Toc94269002"/>
+      <w:bookmarkStart w:id="228" w:name="_Toc94269002"/>
       <w:r>
         <w:t>Patents</w:t>
       </w:r>
-      <w:bookmarkEnd w:id="227"/>
+      <w:bookmarkEnd w:id="228"/>
       <w:r>
         <w:rPr>
           <w:sz w:val="18"/>
@@ -30050,11 +30041,11 @@
       <w:pPr>
         <w:pStyle w:val="Heading3"/>
       </w:pPr>
-      <w:bookmarkStart w:id="228" w:name="_Toc94269003"/>
+      <w:bookmarkStart w:id="229" w:name="_Toc94269003"/>
       <w:r>
         <w:t>Standards</w:t>
       </w:r>
-      <w:bookmarkEnd w:id="228"/>
+      <w:bookmarkEnd w:id="229"/>
       <w:r>
         <w:t xml:space="preserve"> </w:t>
       </w:r>
@@ -30151,11 +30142,11 @@
       <w:pPr>
         <w:pStyle w:val="Heading3"/>
       </w:pPr>
-      <w:bookmarkStart w:id="229" w:name="_Toc94269004"/>
+      <w:bookmarkStart w:id="230" w:name="_Toc94269004"/>
       <w:r>
         <w:t>Theses/Dissertations</w:t>
       </w:r>
-      <w:bookmarkEnd w:id="229"/>
+      <w:bookmarkEnd w:id="230"/>
       <w:r>
         <w:t xml:space="preserve"> </w:t>
       </w:r>
@@ -30272,11 +30263,11 @@
       <w:pPr>
         <w:pStyle w:val="Heading3"/>
       </w:pPr>
-      <w:bookmarkStart w:id="230" w:name="_Toc94269005"/>
+      <w:bookmarkStart w:id="231" w:name="_Toc94269005"/>
       <w:r>
         <w:t>Datasheets</w:t>
       </w:r>
-      <w:bookmarkEnd w:id="230"/>
+      <w:bookmarkEnd w:id="231"/>
       <w:r>
         <w:t xml:space="preserve"> </w:t>
       </w:r>
@@ -30370,11 +30361,11 @@
       <w:pPr>
         <w:pStyle w:val="Heading3"/>
       </w:pPr>
-      <w:bookmarkStart w:id="231" w:name="_Toc94269006"/>
+      <w:bookmarkStart w:id="232" w:name="_Toc94269006"/>
       <w:r>
         <w:t>Online Documents</w:t>
       </w:r>
-      <w:bookmarkEnd w:id="231"/>
+      <w:bookmarkEnd w:id="232"/>
       <w:r>
         <w:t xml:space="preserve">  </w:t>
       </w:r>
@@ -30506,11 +30497,11 @@
       <w:pPr>
         <w:pStyle w:val="Heading3"/>
       </w:pPr>
-      <w:bookmarkStart w:id="232" w:name="_Toc94269007"/>
+      <w:bookmarkStart w:id="233" w:name="_Toc94269007"/>
       <w:r>
         <w:t>Websites</w:t>
       </w:r>
-      <w:bookmarkEnd w:id="232"/>
+      <w:bookmarkEnd w:id="233"/>
       <w:r>
         <w:t xml:space="preserve"> </w:t>
       </w:r>
@@ -38165,7 +38156,7 @@
 </file>
 
 <file path=customXml/itemProps1.xml><?xml version="1.0" encoding="utf-8"?>
-<ds:datastoreItem xmlns:ds="http://schemas.openxmlformats.org/officeDocument/2006/customXml" ds:itemID="{CB500880-0341-4913-81B8-821C7E234547}">
+<ds:datastoreItem xmlns:ds="http://schemas.openxmlformats.org/officeDocument/2006/customXml" ds:itemID="{54912F27-80EC-4A3F-823C-1BDDEC5E0C61}">
   <ds:schemaRefs>
     <ds:schemaRef ds:uri="http://schemas.openxmlformats.org/officeDocument/2006/bibliography"/>
   </ds:schemaRefs>

</xml_diff>